<commit_message>
Uso de funciones y actualización enunciado actividad pero en marte
</commit_message>
<xml_diff>
--- a/M2/12.- Javascript/Actividad peso en Marte/🧪 Actividad.docx
+++ b/M2/12.- Javascript/Actividad peso en Marte/🧪 Actividad.docx
@@ -4,207 +4,127 @@
   <w:body>
     <w:p>
       <w:pPr>
-        <w:spacing w:before="100" w:beforeAutospacing="1" w:after="100" w:afterAutospacing="1" w:line="240" w:lineRule="auto"/>
-        <w:outlineLvl w:val="1"/>
-        <w:rPr>
-          <w:rFonts w:ascii="Times New Roman" w:eastAsia="Times New Roman" w:hAnsi="Times New Roman" w:cs="Times New Roman"/>
-          <w:b/>
-          <w:bCs/>
-          <w:sz w:val="36"/>
-          <w:szCs w:val="36"/>
-          <w:lang w:eastAsia="es-CL"/>
-        </w:rPr>
-      </w:pPr>
-      <w:r>
-        <w:rPr>
-          <w:rFonts w:ascii="Calibri Light" w:eastAsia="Times New Roman" w:hAnsi="Calibri Light" w:cs="Calibri Light"/>
-          <w:b/>
-          <w:bCs/>
-          <w:sz w:val="36"/>
-          <w:szCs w:val="36"/>
-          <w:lang w:eastAsia="es-CL"/>
-        </w:rPr>
-        <w:t>🧪</w:t>
-      </w:r>
-      <w:r>
-        <w:rPr>
-          <w:rFonts w:ascii="Times New Roman" w:eastAsia="Times New Roman" w:hAnsi="Times New Roman" w:cs="Times New Roman"/>
-          <w:b/>
-          <w:bCs/>
-          <w:sz w:val="36"/>
-          <w:szCs w:val="36"/>
-          <w:lang w:eastAsia="es-CL"/>
-        </w:rPr>
-        <w:t xml:space="preserve"> Actividad: Cálculo de peso en Marte usando funciones</w:t>
-      </w:r>
-    </w:p>
-    <w:p>
-      <w:pPr>
-        <w:spacing w:before="100" w:beforeAutospacing="1" w:after="100" w:afterAutospacing="1" w:line="240" w:lineRule="auto"/>
-        <w:outlineLvl w:val="2"/>
-        <w:rPr>
-          <w:rFonts w:ascii="Times New Roman" w:eastAsia="Times New Roman" w:hAnsi="Times New Roman" w:cs="Times New Roman"/>
-          <w:b/>
-          <w:bCs/>
-          <w:sz w:val="27"/>
-          <w:szCs w:val="27"/>
-          <w:lang w:eastAsia="es-CL"/>
-        </w:rPr>
-      </w:pPr>
-      <w:r>
-        <w:rPr>
-          <w:rFonts w:ascii="Segoe UI Symbol" w:eastAsia="Times New Roman" w:hAnsi="Segoe UI Symbol" w:cs="Segoe UI Symbol"/>
-          <w:b/>
-          <w:bCs/>
-          <w:sz w:val="27"/>
-          <w:szCs w:val="27"/>
-          <w:lang w:eastAsia="es-CL"/>
+        <w:pStyle w:val="Ttulo1"/>
+      </w:pPr>
+      <w:r>
+        <w:t xml:space="preserve">Actividad: Cálculo de peso en Marte usando funciones, </w:t>
+      </w:r>
+      <w:proofErr w:type="spellStart"/>
+      <w:r>
+        <w:t>arrays</w:t>
+      </w:r>
+      <w:proofErr w:type="spellEnd"/>
+      <w:r>
+        <w:t xml:space="preserve"> y bucles</w:t>
+      </w:r>
+    </w:p>
+    <w:p>
+      <w:pPr>
+        <w:pStyle w:val="Ttulo2"/>
+      </w:pPr>
+      <w:r>
+        <w:rPr>
+          <w:rFonts w:ascii="Segoe UI Symbol" w:hAnsi="Segoe UI Symbol" w:cs="Segoe UI Symbol"/>
         </w:rPr>
         <w:t>🎯</w:t>
       </w:r>
       <w:r>
-        <w:rPr>
-          <w:rFonts w:ascii="Times New Roman" w:eastAsia="Times New Roman" w:hAnsi="Times New Roman" w:cs="Times New Roman"/>
-          <w:b/>
-          <w:bCs/>
-          <w:sz w:val="27"/>
-          <w:szCs w:val="27"/>
-          <w:lang w:eastAsia="es-CL"/>
-        </w:rPr>
         <w:t xml:space="preserve"> Objetivo</w:t>
       </w:r>
     </w:p>
     <w:p>
       <w:pPr>
-        <w:spacing w:before="100" w:beforeAutospacing="1" w:after="100" w:afterAutospacing="1" w:line="240" w:lineRule="auto"/>
-        <w:rPr>
-          <w:rFonts w:ascii="Times New Roman" w:eastAsia="Times New Roman" w:hAnsi="Times New Roman" w:cs="Times New Roman"/>
-          <w:sz w:val="24"/>
-          <w:szCs w:val="24"/>
-          <w:lang w:eastAsia="es-CL"/>
-        </w:rPr>
-      </w:pPr>
-      <w:r>
-        <w:rPr>
-          <w:rFonts w:ascii="Times New Roman" w:eastAsia="Times New Roman" w:hAnsi="Times New Roman" w:cs="Times New Roman"/>
-          <w:sz w:val="24"/>
-          <w:szCs w:val="24"/>
-          <w:lang w:eastAsia="es-CL"/>
-        </w:rPr>
+        <w:pStyle w:val="NormalWeb"/>
+      </w:pPr>
+      <w:r>
         <w:t xml:space="preserve">Aplicar el uso de </w:t>
       </w:r>
       <w:r>
         <w:rPr>
-          <w:rFonts w:ascii="Times New Roman" w:eastAsia="Times New Roman" w:hAnsi="Times New Roman" w:cs="Times New Roman"/>
-          <w:b/>
-          <w:bCs/>
-          <w:sz w:val="24"/>
-          <w:szCs w:val="24"/>
-          <w:lang w:eastAsia="es-CL"/>
-        </w:rPr>
-        <w:t>variables</w:t>
-      </w:r>
-      <w:r>
-        <w:rPr>
-          <w:rFonts w:ascii="Times New Roman" w:eastAsia="Times New Roman" w:hAnsi="Times New Roman" w:cs="Times New Roman"/>
-          <w:sz w:val="24"/>
-          <w:szCs w:val="24"/>
-          <w:lang w:eastAsia="es-CL"/>
-        </w:rPr>
-        <w:t xml:space="preserve">, </w:t>
-      </w:r>
-      <w:r>
-        <w:rPr>
-          <w:rFonts w:ascii="Times New Roman" w:eastAsia="Times New Roman" w:hAnsi="Times New Roman" w:cs="Times New Roman"/>
-          <w:b/>
-          <w:bCs/>
-          <w:sz w:val="24"/>
-          <w:szCs w:val="24"/>
-          <w:lang w:eastAsia="es-CL"/>
-        </w:rPr>
-        <w:t>constantes</w:t>
-      </w:r>
-      <w:r>
-        <w:rPr>
-          <w:rFonts w:ascii="Times New Roman" w:eastAsia="Times New Roman" w:hAnsi="Times New Roman" w:cs="Times New Roman"/>
-          <w:sz w:val="24"/>
-          <w:szCs w:val="24"/>
-          <w:lang w:eastAsia="es-CL"/>
-        </w:rPr>
-        <w:t xml:space="preserve">, </w:t>
-      </w:r>
-      <w:r>
-        <w:rPr>
-          <w:rFonts w:ascii="Times New Roman" w:eastAsia="Times New Roman" w:hAnsi="Times New Roman" w:cs="Times New Roman"/>
-          <w:b/>
-          <w:bCs/>
-          <w:sz w:val="24"/>
-          <w:szCs w:val="24"/>
-          <w:lang w:eastAsia="es-CL"/>
-        </w:rPr>
-        <w:t>funciones</w:t>
-      </w:r>
-      <w:r>
-        <w:rPr>
-          <w:rFonts w:ascii="Times New Roman" w:eastAsia="Times New Roman" w:hAnsi="Times New Roman" w:cs="Times New Roman"/>
-          <w:sz w:val="24"/>
-          <w:szCs w:val="24"/>
-          <w:lang w:eastAsia="es-CL"/>
-        </w:rPr>
-        <w:t xml:space="preserve">, </w:t>
-      </w:r>
-      <w:r>
-        <w:rPr>
-          <w:rFonts w:ascii="Times New Roman" w:eastAsia="Times New Roman" w:hAnsi="Times New Roman" w:cs="Times New Roman"/>
-          <w:b/>
-          <w:bCs/>
-          <w:sz w:val="24"/>
-          <w:szCs w:val="24"/>
-          <w:lang w:eastAsia="es-CL"/>
-        </w:rPr>
-        <w:t>operadores matemáticos</w:t>
-      </w:r>
-      <w:r>
-        <w:rPr>
-          <w:rFonts w:ascii="Times New Roman" w:eastAsia="Times New Roman" w:hAnsi="Times New Roman" w:cs="Times New Roman"/>
-          <w:sz w:val="24"/>
-          <w:szCs w:val="24"/>
-          <w:lang w:eastAsia="es-CL"/>
-        </w:rPr>
-        <w:t xml:space="preserve"> y </w:t>
-      </w:r>
-      <w:r>
-        <w:rPr>
-          <w:rFonts w:ascii="Times New Roman" w:eastAsia="Times New Roman" w:hAnsi="Times New Roman" w:cs="Times New Roman"/>
-          <w:b/>
-          <w:bCs/>
-          <w:sz w:val="24"/>
-          <w:szCs w:val="24"/>
-          <w:lang w:eastAsia="es-CL"/>
-        </w:rPr>
-        <w:t xml:space="preserve">entrada de datos con </w:t>
+          <w:rStyle w:val="Textoennegrita"/>
+        </w:rPr>
+        <w:t>variables, constantes, funciones, arreglos (</w:t>
       </w:r>
       <w:proofErr w:type="spellStart"/>
       <w:r>
         <w:rPr>
-          <w:rFonts w:ascii="Courier New" w:eastAsia="Times New Roman" w:hAnsi="Courier New" w:cs="Courier New"/>
-          <w:b/>
-          <w:bCs/>
-          <w:sz w:val="20"/>
-          <w:szCs w:val="20"/>
-          <w:lang w:eastAsia="es-CL"/>
-        </w:rPr>
-        <w:t>prompt</w:t>
+          <w:rStyle w:val="Textoennegrita"/>
+        </w:rPr>
+        <w:t>arrays</w:t>
       </w:r>
       <w:proofErr w:type="spellEnd"/>
       <w:r>
         <w:rPr>
-          <w:rFonts w:ascii="Times New Roman" w:eastAsia="Times New Roman" w:hAnsi="Times New Roman" w:cs="Times New Roman"/>
-          <w:sz w:val="24"/>
-          <w:szCs w:val="24"/>
-          <w:lang w:eastAsia="es-CL"/>
-        </w:rPr>
-        <w:t xml:space="preserve"> para resolver un problema simple en JavaScript.</w:t>
+          <w:rStyle w:val="Textoennegrita"/>
+        </w:rPr>
+        <w:t>) y bucles</w:t>
+      </w:r>
+      <w:r>
+        <w:t>, junto con operadores matemáticos y entrada de datos, para resolver un problema en JavaScript de forma estructurada.</w:t>
+      </w:r>
+    </w:p>
+    <w:p>
+      <w:r>
+        <w:pict>
+          <v:rect id="_x0000_i1025" style="width:0;height:1.5pt" o:hralign="center" o:hrstd="t" o:hr="t" fillcolor="#a0a0a0" stroked="f"/>
+        </w:pict>
+      </w:r>
+    </w:p>
+    <w:p>
+      <w:pPr>
+        <w:pStyle w:val="Ttulo2"/>
+      </w:pPr>
+      <w:r>
+        <w:rPr>
+          <w:rFonts w:ascii="Segoe UI Symbol" w:hAnsi="Segoe UI Symbol" w:cs="Segoe UI Symbol"/>
+        </w:rPr>
+        <w:t>📌</w:t>
+      </w:r>
+      <w:r>
+        <w:t xml:space="preserve"> Contexto</w:t>
+      </w:r>
+    </w:p>
+    <w:p>
+      <w:pPr>
+        <w:pStyle w:val="NormalWeb"/>
+      </w:pPr>
+      <w:r>
+        <w:t xml:space="preserve">Una misión espacial necesita calcular el peso en Marte de </w:t>
+      </w:r>
+      <w:r>
+        <w:rPr>
+          <w:rStyle w:val="Textoennegrita"/>
+        </w:rPr>
+        <w:t>varias personas</w:t>
+      </w:r>
+      <w:r>
+        <w:t xml:space="preserve"> antes de viajar.</w:t>
+      </w:r>
+      <w:r>
+        <w:br/>
+        <w:t>El programa debe permitir ingresar los datos de cada persona, calcular su peso en Marte y mostrar un resumen final.</w:t>
+      </w:r>
+    </w:p>
+    <w:p>
+      <w:r>
+        <w:pict>
+          <v:rect id="_x0000_i1026" style="width:0;height:1.5pt" o:hralign="center" o:hrstd="t" o:hr="t" fillcolor="#a0a0a0" stroked="f"/>
+        </w:pict>
+      </w:r>
+    </w:p>
+    <w:p>
+      <w:pPr>
+        <w:pStyle w:val="Ttulo2"/>
+      </w:pPr>
+      <w:r>
+        <w:t>🧩 Instrucciones</w:t>
+      </w:r>
+    </w:p>
+    <w:p>
+      <w:r>
+        <w:pict>
+          <v:rect id="_x0000_i1027" style="width:0;height:1.5pt" o:hralign="center" o:hrstd="t" o:hr="t" fillcolor="#a0a0a0" stroked="f"/>
+        </w:pict>
       </w:r>
     </w:p>
     <w:p>
@@ -215,10 +135,10 @@
         <w:rPr>
           <w:rFonts w:ascii="Segoe UI Symbol" w:hAnsi="Segoe UI Symbol" w:cs="Segoe UI Symbol"/>
         </w:rPr>
-        <w:t>📌</w:t>
-      </w:r>
-      <w:r>
-        <w:t xml:space="preserve"> Instrucciones</w:t>
+        <w:t>🔹</w:t>
+      </w:r>
+      <w:r>
+        <w:t xml:space="preserve"> Paso 1: Constante de gravedad</w:t>
       </w:r>
     </w:p>
     <w:p>
@@ -226,16 +146,37 @@
         <w:pStyle w:val="NormalWeb"/>
       </w:pPr>
       <w:r>
-        <w:t xml:space="preserve">Desarrolla un programa en </w:t>
+        <w:t xml:space="preserve">Declara una constante que represente el </w:t>
       </w:r>
       <w:r>
         <w:rPr>
           <w:rStyle w:val="Textoennegrita"/>
         </w:rPr>
-        <w:t>JavaScript</w:t>
-      </w:r>
-      <w:r>
-        <w:t xml:space="preserve"> que permita calcular el peso de una persona en el planeta Marte.</w:t>
+        <w:t>factor de gravedad de Marte</w:t>
+      </w:r>
+      <w:r>
+        <w:t xml:space="preserve"> respecto a la Tierra.</w:t>
+      </w:r>
+    </w:p>
+    <w:p>
+      <w:pPr>
+        <w:pStyle w:val="HTMLconformatoprevio"/>
+        <w:rPr>
+          <w:rStyle w:val="CdigoHTML"/>
+        </w:rPr>
+      </w:pPr>
+      <w:r>
+        <w:rPr>
+          <w:rStyle w:val="CdigoHTML"/>
+        </w:rPr>
+        <w:t>Marte ≈ 38% de la gravedad terrestre</w:t>
+      </w:r>
+    </w:p>
+    <w:p>
+      <w:r>
+        <w:pict>
+          <v:rect id="_x0000_i1028" style="width:0;height:1.5pt" o:hralign="center" o:hrstd="t" o:hr="t" fillcolor="#a0a0a0" stroked="f"/>
+        </w:pict>
       </w:r>
     </w:p>
     <w:p>
@@ -243,7 +184,13 @@
         <w:pStyle w:val="Ttulo3"/>
       </w:pPr>
       <w:r>
-        <w:t>Paso 1</w:t>
+        <w:rPr>
+          <w:rFonts w:ascii="Segoe UI Symbol" w:hAnsi="Segoe UI Symbol" w:cs="Segoe UI Symbol"/>
+        </w:rPr>
+        <w:t>🔹</w:t>
+      </w:r>
+      <w:r>
+        <w:t xml:space="preserve"> Paso 2: Estructura de datos (ARRAY)</w:t>
       </w:r>
     </w:p>
     <w:p>
@@ -251,16 +198,16 @@
         <w:pStyle w:val="NormalWeb"/>
       </w:pPr>
       <w:r>
-        <w:t xml:space="preserve">Declara una </w:t>
+        <w:t xml:space="preserve">Crea un </w:t>
       </w:r>
       <w:r>
         <w:rPr>
           <w:rStyle w:val="Textoennegrita"/>
         </w:rPr>
-        <w:t>constante</w:t>
-      </w:r>
-      <w:r>
-        <w:t xml:space="preserve"> que represente el factor de gravedad de Marte con respecto a la Tierra.</w:t>
+        <w:t>arreglo vacío</w:t>
+      </w:r>
+      <w:r>
+        <w:t xml:space="preserve"> que almacenará la información de las personas ingresadas.</w:t>
       </w:r>
     </w:p>
     <w:p>
@@ -268,43 +215,16 @@
         <w:pStyle w:val="NormalWeb"/>
       </w:pPr>
       <w:r>
-        <w:t xml:space="preserve">(Ejemplo: Marte tiene aproximadamente el </w:t>
+        <w:t xml:space="preserve">Cada persona debe guardarse como un </w:t>
       </w:r>
       <w:r>
         <w:rPr>
           <w:rStyle w:val="Textoennegrita"/>
         </w:rPr>
-        <w:t>38%</w:t>
-      </w:r>
-      <w:r>
-        <w:t xml:space="preserve"> de la gravedad terrestre).</w:t>
-      </w:r>
-    </w:p>
-    <w:p>
-      <w:pPr>
-        <w:pStyle w:val="Ttulo3"/>
-      </w:pPr>
-      <w:r>
-        <w:t>Paso 2</w:t>
-      </w:r>
-    </w:p>
-    <w:p>
-      <w:pPr>
-        <w:pStyle w:val="NormalWeb"/>
-      </w:pPr>
-      <w:r>
-        <w:t xml:space="preserve">Solicita al usuario, mediante </w:t>
-      </w:r>
-      <w:proofErr w:type="spellStart"/>
-      <w:r>
-        <w:rPr>
-          <w:rStyle w:val="CdigoHTML"/>
-        </w:rPr>
-        <w:t>prompt</w:t>
-      </w:r>
-      <w:proofErr w:type="spellEnd"/>
-      <w:r>
-        <w:t>, los siguientes datos:</w:t>
+        <w:t>objeto</w:t>
+      </w:r>
+      <w:r>
+        <w:t xml:space="preserve"> con:</w:t>
       </w:r>
     </w:p>
     <w:p>
@@ -312,11 +232,11 @@
         <w:pStyle w:val="NormalWeb"/>
         <w:numPr>
           <w:ilvl w:val="0"/>
-          <w:numId w:val="1"/>
+          <w:numId w:val="5"/>
         </w:numPr>
       </w:pPr>
       <w:r>
-        <w:t>Nombre</w:t>
+        <w:t>nombre</w:t>
       </w:r>
     </w:p>
     <w:p>
@@ -324,11 +244,11 @@
         <w:pStyle w:val="NormalWeb"/>
         <w:numPr>
           <w:ilvl w:val="0"/>
-          <w:numId w:val="1"/>
+          <w:numId w:val="5"/>
         </w:numPr>
       </w:pPr>
       <w:r>
-        <w:t>Apellido</w:t>
+        <w:t>apellido</w:t>
       </w:r>
     </w:p>
     <w:p>
@@ -336,67 +256,67 @@
         <w:pStyle w:val="NormalWeb"/>
         <w:numPr>
           <w:ilvl w:val="0"/>
-          <w:numId w:val="1"/>
+          <w:numId w:val="5"/>
         </w:numPr>
       </w:pPr>
-      <w:r>
-        <w:t>Peso en la Tierra (en kilogramos)</w:t>
-      </w:r>
-    </w:p>
-    <w:p>
-      <w:pPr>
-        <w:pStyle w:val="NormalWeb"/>
-      </w:pPr>
-      <w:r>
-        <w:t>Guarda cada dato en una variable.</w:t>
-      </w:r>
-    </w:p>
-    <w:p>
-      <w:pPr>
-        <w:pStyle w:val="Ttulo3"/>
-      </w:pPr>
-      <w:r>
-        <w:t>Paso 3</w:t>
-      </w:r>
-    </w:p>
-    <w:p>
-      <w:pPr>
-        <w:pStyle w:val="NormalWeb"/>
-      </w:pPr>
-      <w:r>
-        <w:t xml:space="preserve">Crea una </w:t>
-      </w:r>
-      <w:r>
-        <w:rPr>
-          <w:rStyle w:val="Textoennegrita"/>
-        </w:rPr>
-        <w:t>función</w:t>
-      </w:r>
-      <w:r>
-        <w:t xml:space="preserve"> llamada </w:t>
-      </w:r>
       <w:proofErr w:type="spellStart"/>
       <w:r>
-        <w:rPr>
-          <w:rStyle w:val="CdigoHTML"/>
-        </w:rPr>
-        <w:t>calcularPesoEnMarte</w:t>
+        <w:t>pesoTierra</w:t>
       </w:r>
       <w:proofErr w:type="spellEnd"/>
-      <w:r>
-        <w:t xml:space="preserve"> que:</w:t>
-      </w:r>
     </w:p>
     <w:p>
       <w:pPr>
         <w:pStyle w:val="NormalWeb"/>
         <w:numPr>
           <w:ilvl w:val="0"/>
-          <w:numId w:val="2"/>
+          <w:numId w:val="5"/>
         </w:numPr>
       </w:pPr>
-      <w:r>
-        <w:t>Reciba como parámetro el peso en la Tierra.</w:t>
+      <w:proofErr w:type="spellStart"/>
+      <w:r>
+        <w:t>pesoMarte</w:t>
+      </w:r>
+      <w:proofErr w:type="spellEnd"/>
+    </w:p>
+    <w:p>
+      <w:r>
+        <w:pict>
+          <v:rect id="_x0000_i1029" style="width:0;height:1.5pt" o:hralign="center" o:hrstd="t" o:hr="t" fillcolor="#a0a0a0" stroked="f"/>
+        </w:pict>
+      </w:r>
+    </w:p>
+    <w:p>
+      <w:pPr>
+        <w:pStyle w:val="Ttulo3"/>
+      </w:pPr>
+      <w:r>
+        <w:rPr>
+          <w:rFonts w:ascii="Segoe UI Symbol" w:hAnsi="Segoe UI Symbol" w:cs="Segoe UI Symbol"/>
+        </w:rPr>
+        <w:t>🔹</w:t>
+      </w:r>
+      <w:r>
+        <w:t xml:space="preserve"> Paso 3: Función de cálculo</w:t>
+      </w:r>
+    </w:p>
+    <w:p>
+      <w:pPr>
+        <w:pStyle w:val="NormalWeb"/>
+      </w:pPr>
+      <w:r>
+        <w:t xml:space="preserve">Crea una función llamada </w:t>
+      </w:r>
+      <w:proofErr w:type="spellStart"/>
+      <w:r>
+        <w:rPr>
+          <w:rStyle w:val="CdigoHTML"/>
+        </w:rPr>
+        <w:t>calcularPesoEnMarte</w:t>
+      </w:r>
+      <w:proofErr w:type="spellEnd"/>
+      <w:r>
+        <w:t xml:space="preserve"> que:</w:t>
       </w:r>
     </w:p>
     <w:p>
@@ -404,11 +324,20 @@
         <w:pStyle w:val="NormalWeb"/>
         <w:numPr>
           <w:ilvl w:val="0"/>
-          <w:numId w:val="2"/>
+          <w:numId w:val="6"/>
         </w:numPr>
       </w:pPr>
       <w:r>
-        <w:t>Utilice la constante definida anteriormente.</w:t>
+        <w:t xml:space="preserve">Reciba como parámetro el </w:t>
+      </w:r>
+      <w:r>
+        <w:rPr>
+          <w:rStyle w:val="Textoennegrita"/>
+        </w:rPr>
+        <w:t>peso en la Tierra</w:t>
+      </w:r>
+      <w:r>
+        <w:t>.</w:t>
       </w:r>
     </w:p>
     <w:p>
@@ -416,27 +345,11 @@
         <w:pStyle w:val="NormalWeb"/>
         <w:numPr>
           <w:ilvl w:val="0"/>
-          <w:numId w:val="2"/>
+          <w:numId w:val="6"/>
         </w:numPr>
       </w:pPr>
       <w:r>
-        <w:t>Retorne el peso calculado en Marte.</w:t>
-      </w:r>
-    </w:p>
-    <w:p>
-      <w:pPr>
-        <w:pStyle w:val="Ttulo3"/>
-      </w:pPr>
-      <w:r>
-        <w:t>Paso 4</w:t>
-      </w:r>
-    </w:p>
-    <w:p>
-      <w:pPr>
-        <w:pStyle w:val="NormalWeb"/>
-      </w:pPr>
-      <w:r>
-        <w:t>Valida que el peso ingresado sea un número mayor que cero.</w:t>
+        <w:t>Utilice la constante de gravedad.</w:t>
       </w:r>
     </w:p>
     <w:p>
@@ -444,11 +357,109 @@
         <w:pStyle w:val="NormalWeb"/>
         <w:numPr>
           <w:ilvl w:val="0"/>
-          <w:numId w:val="3"/>
+          <w:numId w:val="6"/>
         </w:numPr>
       </w:pPr>
       <w:r>
-        <w:t>Si el dato no es válido, muestra un mensaje de error en la consola.</w:t>
+        <w:t xml:space="preserve">Retorne el </w:t>
+      </w:r>
+      <w:r>
+        <w:rPr>
+          <w:rStyle w:val="Textoennegrita"/>
+        </w:rPr>
+        <w:t>peso calculado en Marte</w:t>
+      </w:r>
+      <w:r>
+        <w:t>.</w:t>
+      </w:r>
+    </w:p>
+    <w:p/>
+    <w:p>
+      <w:pPr>
+        <w:pStyle w:val="Ttulo3"/>
+      </w:pPr>
+      <w:r>
+        <w:rPr>
+          <w:rFonts w:ascii="Segoe UI Symbol" w:hAnsi="Segoe UI Symbol" w:cs="Segoe UI Symbol"/>
+        </w:rPr>
+        <w:t>🔹</w:t>
+      </w:r>
+      <w:r>
+        <w:t xml:space="preserve"> Paso 4: Ingreso de datos usando un BUCLE</w:t>
+      </w:r>
+    </w:p>
+    <w:p>
+      <w:pPr>
+        <w:pStyle w:val="NormalWeb"/>
+      </w:pPr>
+      <w:r>
+        <w:t xml:space="preserve">Utiliza un </w:t>
+      </w:r>
+      <w:r>
+        <w:rPr>
+          <w:rStyle w:val="Textoennegrita"/>
+        </w:rPr>
+        <w:t>bucle (</w:t>
+      </w:r>
+      <w:proofErr w:type="spellStart"/>
+      <w:r>
+        <w:rPr>
+          <w:rStyle w:val="CdigoHTML"/>
+          <w:b/>
+          <w:bCs/>
+        </w:rPr>
+        <w:t>while</w:t>
+      </w:r>
+      <w:proofErr w:type="spellEnd"/>
+      <w:r>
+        <w:rPr>
+          <w:rStyle w:val="Textoennegrita"/>
+        </w:rPr>
+        <w:t xml:space="preserve"> o </w:t>
+      </w:r>
+      <w:r>
+        <w:rPr>
+          <w:rStyle w:val="CdigoHTML"/>
+          <w:b/>
+          <w:bCs/>
+        </w:rPr>
+        <w:t>do...</w:t>
+      </w:r>
+      <w:proofErr w:type="spellStart"/>
+      <w:r>
+        <w:rPr>
+          <w:rStyle w:val="CdigoHTML"/>
+          <w:b/>
+          <w:bCs/>
+        </w:rPr>
+        <w:t>while</w:t>
+      </w:r>
+      <w:proofErr w:type="spellEnd"/>
+      <w:r>
+        <w:rPr>
+          <w:rStyle w:val="Textoennegrita"/>
+        </w:rPr>
+        <w:t>)</w:t>
+      </w:r>
+      <w:r>
+        <w:t xml:space="preserve"> para permitir ingresar los datos de </w:t>
+      </w:r>
+      <w:r>
+        <w:rPr>
+          <w:rStyle w:val="Textoennegrita"/>
+        </w:rPr>
+        <w:t>varias personas</w:t>
+      </w:r>
+      <w:r>
+        <w:t>.</w:t>
+      </w:r>
+    </w:p>
+    <w:p>
+      <w:pPr>
+        <w:pStyle w:val="NormalWeb"/>
+      </w:pPr>
+      <w:r>
+        <w:t>En cada iteración del bucle:</w:t>
       </w:r>
     </w:p>
     <w:p>
@@ -456,27 +467,47 @@
         <w:pStyle w:val="NormalWeb"/>
         <w:numPr>
           <w:ilvl w:val="0"/>
-          <w:numId w:val="3"/>
+          <w:numId w:val="7"/>
         </w:numPr>
       </w:pPr>
       <w:r>
-        <w:t>Si el dato es válido, continúa con el cálculo.</w:t>
-      </w:r>
-    </w:p>
-    <w:p>
-      <w:pPr>
-        <w:pStyle w:val="Ttulo3"/>
-      </w:pPr>
-      <w:r>
-        <w:t>Paso 5</w:t>
+        <w:t>Solicita al usuario:</w:t>
       </w:r>
     </w:p>
     <w:p>
       <w:pPr>
         <w:pStyle w:val="NormalWeb"/>
-      </w:pPr>
-      <w:r>
-        <w:t>Muestra en la consola la siguiente información:</w:t>
+        <w:numPr>
+          <w:ilvl w:val="1"/>
+          <w:numId w:val="7"/>
+        </w:numPr>
+      </w:pPr>
+      <w:r>
+        <w:t>Nombre</w:t>
+      </w:r>
+    </w:p>
+    <w:p>
+      <w:pPr>
+        <w:pStyle w:val="NormalWeb"/>
+        <w:numPr>
+          <w:ilvl w:val="1"/>
+          <w:numId w:val="7"/>
+        </w:numPr>
+      </w:pPr>
+      <w:r>
+        <w:t>Apellido</w:t>
+      </w:r>
+    </w:p>
+    <w:p>
+      <w:pPr>
+        <w:pStyle w:val="NormalWeb"/>
+        <w:numPr>
+          <w:ilvl w:val="1"/>
+          <w:numId w:val="7"/>
+        </w:numPr>
+      </w:pPr>
+      <w:r>
+        <w:t>Peso en la Tierra</w:t>
       </w:r>
     </w:p>
     <w:p>
@@ -484,11 +515,32 @@
         <w:pStyle w:val="NormalWeb"/>
         <w:numPr>
           <w:ilvl w:val="0"/>
-          <w:numId w:val="4"/>
+          <w:numId w:val="7"/>
         </w:numPr>
       </w:pPr>
       <w:r>
-        <w:t>Nombre completo de la persona.</w:t>
+        <w:t xml:space="preserve">Valida que el peso sea un </w:t>
+      </w:r>
+      <w:r>
+        <w:rPr>
+          <w:rStyle w:val="Textoennegrita"/>
+        </w:rPr>
+        <w:t>número mayor que cero</w:t>
+      </w:r>
+      <w:r>
+        <w:t>.</w:t>
+      </w:r>
+    </w:p>
+    <w:p>
+      <w:pPr>
+        <w:pStyle w:val="NormalWeb"/>
+        <w:numPr>
+          <w:ilvl w:val="1"/>
+          <w:numId w:val="7"/>
+        </w:numPr>
+      </w:pPr>
+      <w:r>
+        <w:t>Si no es válido, muestra un mensaje de error y vuelve a pedir el dato.</w:t>
       </w:r>
     </w:p>
     <w:p>
@@ -496,11 +548,11 @@
         <w:pStyle w:val="NormalWeb"/>
         <w:numPr>
           <w:ilvl w:val="0"/>
-          <w:numId w:val="4"/>
+          <w:numId w:val="7"/>
         </w:numPr>
       </w:pPr>
       <w:r>
-        <w:t>Peso en la Tierra.</w:t>
+        <w:t>Calcula el peso en Marte usando la función creada.</w:t>
       </w:r>
     </w:p>
     <w:p>
@@ -508,27 +560,273 @@
         <w:pStyle w:val="NormalWeb"/>
         <w:numPr>
           <w:ilvl w:val="0"/>
-          <w:numId w:val="4"/>
+          <w:numId w:val="7"/>
         </w:numPr>
       </w:pPr>
       <w:r>
-        <w:t xml:space="preserve">Peso en Marte (con máximo </w:t>
+        <w:t xml:space="preserve">Guarda los datos de la persona en el </w:t>
       </w:r>
       <w:r>
         <w:rPr>
           <w:rStyle w:val="Textoennegrita"/>
         </w:rPr>
-        <w:t>2 decimales</w:t>
-      </w:r>
-      <w:r>
-        <w:t>).</w:t>
+        <w:t>arreglo</w:t>
+      </w:r>
+      <w:r>
+        <w:t>.</w:t>
+      </w:r>
+    </w:p>
+    <w:p>
+      <w:pPr>
+        <w:pStyle w:val="NormalWeb"/>
+      </w:pPr>
+      <w:r>
+        <w:t xml:space="preserve">El bucle debe repetirse </w:t>
+      </w:r>
+      <w:r>
+        <w:rPr>
+          <w:rStyle w:val="Textoennegrita"/>
+        </w:rPr>
+        <w:t>hasta que el usuario decida no ingresar más personas</w:t>
+      </w:r>
+      <w:r>
+        <w:t>.</w:t>
+      </w:r>
+    </w:p>
+    <w:p>
+      <w:r>
+        <w:pict>
+          <v:rect id="_x0000_i1031" style="width:0;height:1.5pt" o:hralign="center" o:hrstd="t" o:hr="t" fillcolor="#a0a0a0" stroked="f"/>
+        </w:pict>
+      </w:r>
+    </w:p>
+    <w:p>
+      <w:pPr>
+        <w:pStyle w:val="Ttulo3"/>
+      </w:pPr>
+      <w:r>
+        <w:rPr>
+          <w:rFonts w:ascii="Segoe UI Symbol" w:hAnsi="Segoe UI Symbol" w:cs="Segoe UI Symbol"/>
+        </w:rPr>
+        <w:t>🔹</w:t>
+      </w:r>
+      <w:r>
+        <w:t xml:space="preserve"> Paso 5: Mostrar resultados usando un BUCLE</w:t>
+      </w:r>
+    </w:p>
+    <w:p>
+      <w:pPr>
+        <w:pStyle w:val="NormalWeb"/>
+      </w:pPr>
+      <w:r>
+        <w:t>Una vez finalizado el ingreso de datos:</w:t>
+      </w:r>
+    </w:p>
+    <w:p>
+      <w:pPr>
+        <w:pStyle w:val="NormalWeb"/>
+        <w:numPr>
+          <w:ilvl w:val="0"/>
+          <w:numId w:val="8"/>
+        </w:numPr>
+      </w:pPr>
+      <w:r>
+        <w:t xml:space="preserve">Recorre el arreglo de personas usando un </w:t>
+      </w:r>
+      <w:r>
+        <w:rPr>
+          <w:rStyle w:val="Textoennegrita"/>
+        </w:rPr>
+        <w:t xml:space="preserve">bucle </w:t>
+      </w:r>
+      <w:proofErr w:type="spellStart"/>
+      <w:r>
+        <w:rPr>
+          <w:rStyle w:val="CdigoHTML"/>
+          <w:b/>
+          <w:bCs/>
+        </w:rPr>
+        <w:t>for</w:t>
+      </w:r>
+      <w:proofErr w:type="spellEnd"/>
+      <w:r>
+        <w:rPr>
+          <w:rStyle w:val="Textoennegrita"/>
+        </w:rPr>
+        <w:t xml:space="preserve"> o </w:t>
+      </w:r>
+      <w:proofErr w:type="spellStart"/>
+      <w:r>
+        <w:rPr>
+          <w:rStyle w:val="CdigoHTML"/>
+          <w:b/>
+          <w:bCs/>
+        </w:rPr>
+        <w:t>for</w:t>
+      </w:r>
+      <w:proofErr w:type="spellEnd"/>
+      <w:r>
+        <w:rPr>
+          <w:rStyle w:val="CdigoHTML"/>
+          <w:b/>
+          <w:bCs/>
+        </w:rPr>
+        <w:t>...of</w:t>
+      </w:r>
+      <w:r>
+        <w:t>.</w:t>
+      </w:r>
+    </w:p>
+    <w:p>
+      <w:pPr>
+        <w:pStyle w:val="NormalWeb"/>
+        <w:numPr>
+          <w:ilvl w:val="0"/>
+          <w:numId w:val="8"/>
+        </w:numPr>
+      </w:pPr>
+      <w:r>
+        <w:t>Muestra en la consola para cada persona:</w:t>
+      </w:r>
+    </w:p>
+    <w:p>
+      <w:pPr>
+        <w:pStyle w:val="NormalWeb"/>
+        <w:numPr>
+          <w:ilvl w:val="1"/>
+          <w:numId w:val="8"/>
+        </w:numPr>
+      </w:pPr>
+      <w:r>
+        <w:t>Nombre completo</w:t>
+      </w:r>
+    </w:p>
+    <w:p>
+      <w:pPr>
+        <w:pStyle w:val="NormalWeb"/>
+        <w:numPr>
+          <w:ilvl w:val="1"/>
+          <w:numId w:val="8"/>
+        </w:numPr>
+      </w:pPr>
+      <w:r>
+        <w:t>Peso en la Tierra</w:t>
+      </w:r>
+    </w:p>
+    <w:p>
+      <w:pPr>
+        <w:pStyle w:val="NormalWeb"/>
+        <w:numPr>
+          <w:ilvl w:val="1"/>
+          <w:numId w:val="8"/>
+        </w:numPr>
+      </w:pPr>
+      <w:r>
+        <w:t>Peso en Marte (máximo 2 decimales)</w:t>
+      </w:r>
+    </w:p>
+    <w:p>
+      <w:r>
+        <w:pict>
+          <v:rect id="_x0000_i1032" style="width:0;height:1.5pt" o:hralign="center" o:hrstd="t" o:hr="t" fillcolor="#a0a0a0" stroked="f"/>
+        </w:pict>
+      </w:r>
+    </w:p>
+    <w:p/>
+    <w:p>
+      <w:r>
+        <w:drawing>
+          <wp:inline distT="0" distB="0" distL="0" distR="0" wp14:anchorId="7F90BFF0" wp14:editId="6F204748">
+            <wp:extent cx="3019425" cy="2131959"/>
+            <wp:effectExtent l="0" t="0" r="0" b="1905"/>
+            <wp:docPr id="1" name="Imagen 1"/>
+            <wp:cNvGraphicFramePr>
+              <a:graphicFrameLocks xmlns:a="http://schemas.openxmlformats.org/drawingml/2006/main" noChangeAspect="1"/>
+            </wp:cNvGraphicFramePr>
+            <a:graphic xmlns:a="http://schemas.openxmlformats.org/drawingml/2006/main">
+              <a:graphicData uri="http://schemas.openxmlformats.org/drawingml/2006/picture">
+                <pic:pic xmlns:pic="http://schemas.openxmlformats.org/drawingml/2006/picture">
+                  <pic:nvPicPr>
+                    <pic:cNvPr id="1" name=""/>
+                    <pic:cNvPicPr/>
+                  </pic:nvPicPr>
+                  <pic:blipFill>
+                    <a:blip r:embed="rId5"/>
+                    <a:stretch>
+                      <a:fillRect/>
+                    </a:stretch>
+                  </pic:blipFill>
+                  <pic:spPr>
+                    <a:xfrm>
+                      <a:off x="0" y="0"/>
+                      <a:ext cx="3058136" cy="2159292"/>
+                    </a:xfrm>
+                    <a:prstGeom prst="rect">
+                      <a:avLst/>
+                    </a:prstGeom>
+                  </pic:spPr>
+                </pic:pic>
+              </a:graphicData>
+            </a:graphic>
+          </wp:inline>
+        </w:drawing>
+      </w:r>
+    </w:p>
+    <w:p/>
+    <w:p/>
+    <w:p/>
+    <w:p/>
+    <w:p/>
+    <w:p>
+      <w:r>
+        <w:drawing>
+          <wp:inline distT="0" distB="0" distL="0" distR="0" wp14:anchorId="06C15712" wp14:editId="45E6695B">
+            <wp:extent cx="5344271" cy="4039164"/>
+            <wp:effectExtent l="0" t="0" r="8890" b="0"/>
+            <wp:docPr id="2" name="Imagen 2"/>
+            <wp:cNvGraphicFramePr>
+              <a:graphicFrameLocks xmlns:a="http://schemas.openxmlformats.org/drawingml/2006/main" noChangeAspect="1"/>
+            </wp:cNvGraphicFramePr>
+            <a:graphic xmlns:a="http://schemas.openxmlformats.org/drawingml/2006/main">
+              <a:graphicData uri="http://schemas.openxmlformats.org/drawingml/2006/picture">
+                <pic:pic xmlns:pic="http://schemas.openxmlformats.org/drawingml/2006/picture">
+                  <pic:nvPicPr>
+                    <pic:cNvPr id="1" name=""/>
+                    <pic:cNvPicPr/>
+                  </pic:nvPicPr>
+                  <pic:blipFill>
+                    <a:blip r:embed="rId6"/>
+                    <a:stretch>
+                      <a:fillRect/>
+                    </a:stretch>
+                  </pic:blipFill>
+                  <pic:spPr>
+                    <a:xfrm>
+                      <a:off x="0" y="0"/>
+                      <a:ext cx="5344271" cy="4039164"/>
+                    </a:xfrm>
+                    <a:prstGeom prst="rect">
+                      <a:avLst/>
+                    </a:prstGeom>
+                  </pic:spPr>
+                </pic:pic>
+              </a:graphicData>
+            </a:graphic>
+          </wp:inline>
+        </w:drawing>
       </w:r>
       <w:bookmarkStart w:id="0" w:name="_GoBack"/>
       <w:bookmarkEnd w:id="0"/>
     </w:p>
+    <w:p/>
+    <w:p>
+      <w:pPr>
+        <w:jc w:val="center"/>
+      </w:pPr>
+    </w:p>
     <w:sectPr>
       <w:pgSz w:w="12240" w:h="15840"/>
-      <w:pgMar w:top="709" w:right="1041" w:bottom="426" w:left="1560" w:header="708" w:footer="708" w:gutter="0"/>
+      <w:pgMar w:top="142" w:right="1041" w:bottom="426" w:left="1560" w:header="708" w:footer="708" w:gutter="0"/>
       <w:cols w:space="708"/>
       <w:docGrid w:linePitch="360"/>
     </w:sectPr>
@@ -688,6 +986,155 @@
     </w:lvl>
   </w:abstractNum>
   <w:abstractNum w:abstractNumId="1" w15:restartNumberingAfterBreak="0">
+    <w:nsid w:val="139F732D"/>
+    <w:multiLevelType w:val="multilevel"/>
+    <w:tmpl w:val="BFD28A1A"/>
+    <w:lvl w:ilvl="0">
+      <w:start w:val="1"/>
+      <w:numFmt w:val="bullet"/>
+      <w:lvlText w:val=""/>
+      <w:lvlJc w:val="left"/>
+      <w:pPr>
+        <w:tabs>
+          <w:tab w:val="num" w:pos="720"/>
+        </w:tabs>
+        <w:ind w:left="720" w:hanging="360"/>
+      </w:pPr>
+      <w:rPr>
+        <w:rFonts w:ascii="Symbol" w:hAnsi="Symbol" w:hint="default"/>
+        <w:sz w:val="20"/>
+      </w:rPr>
+    </w:lvl>
+    <w:lvl w:ilvl="1" w:tentative="1">
+      <w:start w:val="1"/>
+      <w:numFmt w:val="bullet"/>
+      <w:lvlText w:val="o"/>
+      <w:lvlJc w:val="left"/>
+      <w:pPr>
+        <w:tabs>
+          <w:tab w:val="num" w:pos="1440"/>
+        </w:tabs>
+        <w:ind w:left="1440" w:hanging="360"/>
+      </w:pPr>
+      <w:rPr>
+        <w:rFonts w:ascii="Courier New" w:hAnsi="Courier New" w:hint="default"/>
+        <w:sz w:val="20"/>
+      </w:rPr>
+    </w:lvl>
+    <w:lvl w:ilvl="2" w:tentative="1">
+      <w:start w:val="1"/>
+      <w:numFmt w:val="bullet"/>
+      <w:lvlText w:val=""/>
+      <w:lvlJc w:val="left"/>
+      <w:pPr>
+        <w:tabs>
+          <w:tab w:val="num" w:pos="2160"/>
+        </w:tabs>
+        <w:ind w:left="2160" w:hanging="360"/>
+      </w:pPr>
+      <w:rPr>
+        <w:rFonts w:ascii="Wingdings" w:hAnsi="Wingdings" w:hint="default"/>
+        <w:sz w:val="20"/>
+      </w:rPr>
+    </w:lvl>
+    <w:lvl w:ilvl="3" w:tentative="1">
+      <w:start w:val="1"/>
+      <w:numFmt w:val="bullet"/>
+      <w:lvlText w:val=""/>
+      <w:lvlJc w:val="left"/>
+      <w:pPr>
+        <w:tabs>
+          <w:tab w:val="num" w:pos="2880"/>
+        </w:tabs>
+        <w:ind w:left="2880" w:hanging="360"/>
+      </w:pPr>
+      <w:rPr>
+        <w:rFonts w:ascii="Wingdings" w:hAnsi="Wingdings" w:hint="default"/>
+        <w:sz w:val="20"/>
+      </w:rPr>
+    </w:lvl>
+    <w:lvl w:ilvl="4" w:tentative="1">
+      <w:start w:val="1"/>
+      <w:numFmt w:val="bullet"/>
+      <w:lvlText w:val=""/>
+      <w:lvlJc w:val="left"/>
+      <w:pPr>
+        <w:tabs>
+          <w:tab w:val="num" w:pos="3600"/>
+        </w:tabs>
+        <w:ind w:left="3600" w:hanging="360"/>
+      </w:pPr>
+      <w:rPr>
+        <w:rFonts w:ascii="Wingdings" w:hAnsi="Wingdings" w:hint="default"/>
+        <w:sz w:val="20"/>
+      </w:rPr>
+    </w:lvl>
+    <w:lvl w:ilvl="5" w:tentative="1">
+      <w:start w:val="1"/>
+      <w:numFmt w:val="bullet"/>
+      <w:lvlText w:val=""/>
+      <w:lvlJc w:val="left"/>
+      <w:pPr>
+        <w:tabs>
+          <w:tab w:val="num" w:pos="4320"/>
+        </w:tabs>
+        <w:ind w:left="4320" w:hanging="360"/>
+      </w:pPr>
+      <w:rPr>
+        <w:rFonts w:ascii="Wingdings" w:hAnsi="Wingdings" w:hint="default"/>
+        <w:sz w:val="20"/>
+      </w:rPr>
+    </w:lvl>
+    <w:lvl w:ilvl="6" w:tentative="1">
+      <w:start w:val="1"/>
+      <w:numFmt w:val="bullet"/>
+      <w:lvlText w:val=""/>
+      <w:lvlJc w:val="left"/>
+      <w:pPr>
+        <w:tabs>
+          <w:tab w:val="num" w:pos="5040"/>
+        </w:tabs>
+        <w:ind w:left="5040" w:hanging="360"/>
+      </w:pPr>
+      <w:rPr>
+        <w:rFonts w:ascii="Wingdings" w:hAnsi="Wingdings" w:hint="default"/>
+        <w:sz w:val="20"/>
+      </w:rPr>
+    </w:lvl>
+    <w:lvl w:ilvl="7" w:tentative="1">
+      <w:start w:val="1"/>
+      <w:numFmt w:val="bullet"/>
+      <w:lvlText w:val=""/>
+      <w:lvlJc w:val="left"/>
+      <w:pPr>
+        <w:tabs>
+          <w:tab w:val="num" w:pos="5760"/>
+        </w:tabs>
+        <w:ind w:left="5760" w:hanging="360"/>
+      </w:pPr>
+      <w:rPr>
+        <w:rFonts w:ascii="Wingdings" w:hAnsi="Wingdings" w:hint="default"/>
+        <w:sz w:val="20"/>
+      </w:rPr>
+    </w:lvl>
+    <w:lvl w:ilvl="8" w:tentative="1">
+      <w:start w:val="1"/>
+      <w:numFmt w:val="bullet"/>
+      <w:lvlText w:val=""/>
+      <w:lvlJc w:val="left"/>
+      <w:pPr>
+        <w:tabs>
+          <w:tab w:val="num" w:pos="6480"/>
+        </w:tabs>
+        <w:ind w:left="6480" w:hanging="360"/>
+      </w:pPr>
+      <w:rPr>
+        <w:rFonts w:ascii="Wingdings" w:hAnsi="Wingdings" w:hint="default"/>
+        <w:sz w:val="20"/>
+      </w:rPr>
+    </w:lvl>
+  </w:abstractNum>
+  <w:abstractNum w:abstractNumId="2" w15:restartNumberingAfterBreak="0">
     <w:nsid w:val="25986499"/>
     <w:multiLevelType w:val="multilevel"/>
     <w:tmpl w:val="3536CCCE"/>
@@ -836,7 +1283,156 @@
       </w:rPr>
     </w:lvl>
   </w:abstractNum>
-  <w:abstractNum w:abstractNumId="2" w15:restartNumberingAfterBreak="0">
+  <w:abstractNum w:abstractNumId="3" w15:restartNumberingAfterBreak="0">
+    <w:nsid w:val="30212AEE"/>
+    <w:multiLevelType w:val="multilevel"/>
+    <w:tmpl w:val="4042B152"/>
+    <w:lvl w:ilvl="0">
+      <w:start w:val="1"/>
+      <w:numFmt w:val="bullet"/>
+      <w:lvlText w:val=""/>
+      <w:lvlJc w:val="left"/>
+      <w:pPr>
+        <w:tabs>
+          <w:tab w:val="num" w:pos="720"/>
+        </w:tabs>
+        <w:ind w:left="720" w:hanging="360"/>
+      </w:pPr>
+      <w:rPr>
+        <w:rFonts w:ascii="Symbol" w:hAnsi="Symbol" w:hint="default"/>
+        <w:sz w:val="20"/>
+      </w:rPr>
+    </w:lvl>
+    <w:lvl w:ilvl="1" w:tentative="1">
+      <w:start w:val="1"/>
+      <w:numFmt w:val="bullet"/>
+      <w:lvlText w:val="o"/>
+      <w:lvlJc w:val="left"/>
+      <w:pPr>
+        <w:tabs>
+          <w:tab w:val="num" w:pos="1440"/>
+        </w:tabs>
+        <w:ind w:left="1440" w:hanging="360"/>
+      </w:pPr>
+      <w:rPr>
+        <w:rFonts w:ascii="Courier New" w:hAnsi="Courier New" w:hint="default"/>
+        <w:sz w:val="20"/>
+      </w:rPr>
+    </w:lvl>
+    <w:lvl w:ilvl="2" w:tentative="1">
+      <w:start w:val="1"/>
+      <w:numFmt w:val="bullet"/>
+      <w:lvlText w:val=""/>
+      <w:lvlJc w:val="left"/>
+      <w:pPr>
+        <w:tabs>
+          <w:tab w:val="num" w:pos="2160"/>
+        </w:tabs>
+        <w:ind w:left="2160" w:hanging="360"/>
+      </w:pPr>
+      <w:rPr>
+        <w:rFonts w:ascii="Wingdings" w:hAnsi="Wingdings" w:hint="default"/>
+        <w:sz w:val="20"/>
+      </w:rPr>
+    </w:lvl>
+    <w:lvl w:ilvl="3" w:tentative="1">
+      <w:start w:val="1"/>
+      <w:numFmt w:val="bullet"/>
+      <w:lvlText w:val=""/>
+      <w:lvlJc w:val="left"/>
+      <w:pPr>
+        <w:tabs>
+          <w:tab w:val="num" w:pos="2880"/>
+        </w:tabs>
+        <w:ind w:left="2880" w:hanging="360"/>
+      </w:pPr>
+      <w:rPr>
+        <w:rFonts w:ascii="Wingdings" w:hAnsi="Wingdings" w:hint="default"/>
+        <w:sz w:val="20"/>
+      </w:rPr>
+    </w:lvl>
+    <w:lvl w:ilvl="4" w:tentative="1">
+      <w:start w:val="1"/>
+      <w:numFmt w:val="bullet"/>
+      <w:lvlText w:val=""/>
+      <w:lvlJc w:val="left"/>
+      <w:pPr>
+        <w:tabs>
+          <w:tab w:val="num" w:pos="3600"/>
+        </w:tabs>
+        <w:ind w:left="3600" w:hanging="360"/>
+      </w:pPr>
+      <w:rPr>
+        <w:rFonts w:ascii="Wingdings" w:hAnsi="Wingdings" w:hint="default"/>
+        <w:sz w:val="20"/>
+      </w:rPr>
+    </w:lvl>
+    <w:lvl w:ilvl="5" w:tentative="1">
+      <w:start w:val="1"/>
+      <w:numFmt w:val="bullet"/>
+      <w:lvlText w:val=""/>
+      <w:lvlJc w:val="left"/>
+      <w:pPr>
+        <w:tabs>
+          <w:tab w:val="num" w:pos="4320"/>
+        </w:tabs>
+        <w:ind w:left="4320" w:hanging="360"/>
+      </w:pPr>
+      <w:rPr>
+        <w:rFonts w:ascii="Wingdings" w:hAnsi="Wingdings" w:hint="default"/>
+        <w:sz w:val="20"/>
+      </w:rPr>
+    </w:lvl>
+    <w:lvl w:ilvl="6" w:tentative="1">
+      <w:start w:val="1"/>
+      <w:numFmt w:val="bullet"/>
+      <w:lvlText w:val=""/>
+      <w:lvlJc w:val="left"/>
+      <w:pPr>
+        <w:tabs>
+          <w:tab w:val="num" w:pos="5040"/>
+        </w:tabs>
+        <w:ind w:left="5040" w:hanging="360"/>
+      </w:pPr>
+      <w:rPr>
+        <w:rFonts w:ascii="Wingdings" w:hAnsi="Wingdings" w:hint="default"/>
+        <w:sz w:val="20"/>
+      </w:rPr>
+    </w:lvl>
+    <w:lvl w:ilvl="7" w:tentative="1">
+      <w:start w:val="1"/>
+      <w:numFmt w:val="bullet"/>
+      <w:lvlText w:val=""/>
+      <w:lvlJc w:val="left"/>
+      <w:pPr>
+        <w:tabs>
+          <w:tab w:val="num" w:pos="5760"/>
+        </w:tabs>
+        <w:ind w:left="5760" w:hanging="360"/>
+      </w:pPr>
+      <w:rPr>
+        <w:rFonts w:ascii="Wingdings" w:hAnsi="Wingdings" w:hint="default"/>
+        <w:sz w:val="20"/>
+      </w:rPr>
+    </w:lvl>
+    <w:lvl w:ilvl="8" w:tentative="1">
+      <w:start w:val="1"/>
+      <w:numFmt w:val="bullet"/>
+      <w:lvlText w:val=""/>
+      <w:lvlJc w:val="left"/>
+      <w:pPr>
+        <w:tabs>
+          <w:tab w:val="num" w:pos="6480"/>
+        </w:tabs>
+        <w:ind w:left="6480" w:hanging="360"/>
+      </w:pPr>
+      <w:rPr>
+        <w:rFonts w:ascii="Wingdings" w:hAnsi="Wingdings" w:hint="default"/>
+        <w:sz w:val="20"/>
+      </w:rPr>
+    </w:lvl>
+  </w:abstractNum>
+  <w:abstractNum w:abstractNumId="4" w15:restartNumberingAfterBreak="0">
     <w:nsid w:val="3C361C44"/>
     <w:multiLevelType w:val="multilevel"/>
     <w:tmpl w:val="29D89ADC"/>
@@ -985,7 +1581,124 @@
       </w:rPr>
     </w:lvl>
   </w:abstractNum>
-  <w:abstractNum w:abstractNumId="3" w15:restartNumberingAfterBreak="0">
+  <w:abstractNum w:abstractNumId="5" w15:restartNumberingAfterBreak="0">
+    <w:nsid w:val="4C6917DD"/>
+    <w:multiLevelType w:val="multilevel"/>
+    <w:tmpl w:val="51B2B156"/>
+    <w:lvl w:ilvl="0">
+      <w:start w:val="1"/>
+      <w:numFmt w:val="decimal"/>
+      <w:lvlText w:val="%1."/>
+      <w:lvlJc w:val="left"/>
+      <w:pPr>
+        <w:tabs>
+          <w:tab w:val="num" w:pos="720"/>
+        </w:tabs>
+        <w:ind w:left="720" w:hanging="360"/>
+      </w:pPr>
+    </w:lvl>
+    <w:lvl w:ilvl="1">
+      <w:start w:val="1"/>
+      <w:numFmt w:val="bullet"/>
+      <w:lvlText w:val="o"/>
+      <w:lvlJc w:val="left"/>
+      <w:pPr>
+        <w:tabs>
+          <w:tab w:val="num" w:pos="1440"/>
+        </w:tabs>
+        <w:ind w:left="1440" w:hanging="360"/>
+      </w:pPr>
+      <w:rPr>
+        <w:rFonts w:ascii="Courier New" w:hAnsi="Courier New" w:hint="default"/>
+        <w:sz w:val="20"/>
+      </w:rPr>
+    </w:lvl>
+    <w:lvl w:ilvl="2" w:tentative="1">
+      <w:start w:val="1"/>
+      <w:numFmt w:val="decimal"/>
+      <w:lvlText w:val="%3."/>
+      <w:lvlJc w:val="left"/>
+      <w:pPr>
+        <w:tabs>
+          <w:tab w:val="num" w:pos="2160"/>
+        </w:tabs>
+        <w:ind w:left="2160" w:hanging="360"/>
+      </w:pPr>
+    </w:lvl>
+    <w:lvl w:ilvl="3" w:tentative="1">
+      <w:start w:val="1"/>
+      <w:numFmt w:val="decimal"/>
+      <w:lvlText w:val="%4."/>
+      <w:lvlJc w:val="left"/>
+      <w:pPr>
+        <w:tabs>
+          <w:tab w:val="num" w:pos="2880"/>
+        </w:tabs>
+        <w:ind w:left="2880" w:hanging="360"/>
+      </w:pPr>
+    </w:lvl>
+    <w:lvl w:ilvl="4" w:tentative="1">
+      <w:start w:val="1"/>
+      <w:numFmt w:val="decimal"/>
+      <w:lvlText w:val="%5."/>
+      <w:lvlJc w:val="left"/>
+      <w:pPr>
+        <w:tabs>
+          <w:tab w:val="num" w:pos="3600"/>
+        </w:tabs>
+        <w:ind w:left="3600" w:hanging="360"/>
+      </w:pPr>
+    </w:lvl>
+    <w:lvl w:ilvl="5" w:tentative="1">
+      <w:start w:val="1"/>
+      <w:numFmt w:val="decimal"/>
+      <w:lvlText w:val="%6."/>
+      <w:lvlJc w:val="left"/>
+      <w:pPr>
+        <w:tabs>
+          <w:tab w:val="num" w:pos="4320"/>
+        </w:tabs>
+        <w:ind w:left="4320" w:hanging="360"/>
+      </w:pPr>
+    </w:lvl>
+    <w:lvl w:ilvl="6" w:tentative="1">
+      <w:start w:val="1"/>
+      <w:numFmt w:val="decimal"/>
+      <w:lvlText w:val="%7."/>
+      <w:lvlJc w:val="left"/>
+      <w:pPr>
+        <w:tabs>
+          <w:tab w:val="num" w:pos="5040"/>
+        </w:tabs>
+        <w:ind w:left="5040" w:hanging="360"/>
+      </w:pPr>
+    </w:lvl>
+    <w:lvl w:ilvl="7" w:tentative="1">
+      <w:start w:val="1"/>
+      <w:numFmt w:val="decimal"/>
+      <w:lvlText w:val="%8."/>
+      <w:lvlJc w:val="left"/>
+      <w:pPr>
+        <w:tabs>
+          <w:tab w:val="num" w:pos="5760"/>
+        </w:tabs>
+        <w:ind w:left="5760" w:hanging="360"/>
+      </w:pPr>
+    </w:lvl>
+    <w:lvl w:ilvl="8" w:tentative="1">
+      <w:start w:val="1"/>
+      <w:numFmt w:val="decimal"/>
+      <w:lvlText w:val="%9."/>
+      <w:lvlJc w:val="left"/>
+      <w:pPr>
+        <w:tabs>
+          <w:tab w:val="num" w:pos="6480"/>
+        </w:tabs>
+        <w:ind w:left="6480" w:hanging="360"/>
+      </w:pPr>
+    </w:lvl>
+  </w:abstractNum>
+  <w:abstractNum w:abstractNumId="6" w15:restartNumberingAfterBreak="0">
     <w:nsid w:val="5D7066FB"/>
     <w:multiLevelType w:val="multilevel"/>
     <w:tmpl w:val="F4168B1A"/>
@@ -1134,17 +1847,178 @@
       </w:rPr>
     </w:lvl>
   </w:abstractNum>
+  <w:abstractNum w:abstractNumId="7" w15:restartNumberingAfterBreak="0">
+    <w:nsid w:val="66A06041"/>
+    <w:multiLevelType w:val="multilevel"/>
+    <w:tmpl w:val="B8A2BC36"/>
+    <w:lvl w:ilvl="0">
+      <w:start w:val="1"/>
+      <w:numFmt w:val="bullet"/>
+      <w:lvlText w:val=""/>
+      <w:lvlJc w:val="left"/>
+      <w:pPr>
+        <w:tabs>
+          <w:tab w:val="num" w:pos="720"/>
+        </w:tabs>
+        <w:ind w:left="720" w:hanging="360"/>
+      </w:pPr>
+      <w:rPr>
+        <w:rFonts w:ascii="Symbol" w:hAnsi="Symbol" w:hint="default"/>
+        <w:sz w:val="20"/>
+      </w:rPr>
+    </w:lvl>
+    <w:lvl w:ilvl="1">
+      <w:start w:val="1"/>
+      <w:numFmt w:val="bullet"/>
+      <w:lvlText w:val="o"/>
+      <w:lvlJc w:val="left"/>
+      <w:pPr>
+        <w:tabs>
+          <w:tab w:val="num" w:pos="1440"/>
+        </w:tabs>
+        <w:ind w:left="1440" w:hanging="360"/>
+      </w:pPr>
+      <w:rPr>
+        <w:rFonts w:ascii="Courier New" w:hAnsi="Courier New" w:hint="default"/>
+        <w:sz w:val="20"/>
+      </w:rPr>
+    </w:lvl>
+    <w:lvl w:ilvl="2" w:tentative="1">
+      <w:start w:val="1"/>
+      <w:numFmt w:val="bullet"/>
+      <w:lvlText w:val=""/>
+      <w:lvlJc w:val="left"/>
+      <w:pPr>
+        <w:tabs>
+          <w:tab w:val="num" w:pos="2160"/>
+        </w:tabs>
+        <w:ind w:left="2160" w:hanging="360"/>
+      </w:pPr>
+      <w:rPr>
+        <w:rFonts w:ascii="Wingdings" w:hAnsi="Wingdings" w:hint="default"/>
+        <w:sz w:val="20"/>
+      </w:rPr>
+    </w:lvl>
+    <w:lvl w:ilvl="3" w:tentative="1">
+      <w:start w:val="1"/>
+      <w:numFmt w:val="bullet"/>
+      <w:lvlText w:val=""/>
+      <w:lvlJc w:val="left"/>
+      <w:pPr>
+        <w:tabs>
+          <w:tab w:val="num" w:pos="2880"/>
+        </w:tabs>
+        <w:ind w:left="2880" w:hanging="360"/>
+      </w:pPr>
+      <w:rPr>
+        <w:rFonts w:ascii="Wingdings" w:hAnsi="Wingdings" w:hint="default"/>
+        <w:sz w:val="20"/>
+      </w:rPr>
+    </w:lvl>
+    <w:lvl w:ilvl="4" w:tentative="1">
+      <w:start w:val="1"/>
+      <w:numFmt w:val="bullet"/>
+      <w:lvlText w:val=""/>
+      <w:lvlJc w:val="left"/>
+      <w:pPr>
+        <w:tabs>
+          <w:tab w:val="num" w:pos="3600"/>
+        </w:tabs>
+        <w:ind w:left="3600" w:hanging="360"/>
+      </w:pPr>
+      <w:rPr>
+        <w:rFonts w:ascii="Wingdings" w:hAnsi="Wingdings" w:hint="default"/>
+        <w:sz w:val="20"/>
+      </w:rPr>
+    </w:lvl>
+    <w:lvl w:ilvl="5" w:tentative="1">
+      <w:start w:val="1"/>
+      <w:numFmt w:val="bullet"/>
+      <w:lvlText w:val=""/>
+      <w:lvlJc w:val="left"/>
+      <w:pPr>
+        <w:tabs>
+          <w:tab w:val="num" w:pos="4320"/>
+        </w:tabs>
+        <w:ind w:left="4320" w:hanging="360"/>
+      </w:pPr>
+      <w:rPr>
+        <w:rFonts w:ascii="Wingdings" w:hAnsi="Wingdings" w:hint="default"/>
+        <w:sz w:val="20"/>
+      </w:rPr>
+    </w:lvl>
+    <w:lvl w:ilvl="6" w:tentative="1">
+      <w:start w:val="1"/>
+      <w:numFmt w:val="bullet"/>
+      <w:lvlText w:val=""/>
+      <w:lvlJc w:val="left"/>
+      <w:pPr>
+        <w:tabs>
+          <w:tab w:val="num" w:pos="5040"/>
+        </w:tabs>
+        <w:ind w:left="5040" w:hanging="360"/>
+      </w:pPr>
+      <w:rPr>
+        <w:rFonts w:ascii="Wingdings" w:hAnsi="Wingdings" w:hint="default"/>
+        <w:sz w:val="20"/>
+      </w:rPr>
+    </w:lvl>
+    <w:lvl w:ilvl="7" w:tentative="1">
+      <w:start w:val="1"/>
+      <w:numFmt w:val="bullet"/>
+      <w:lvlText w:val=""/>
+      <w:lvlJc w:val="left"/>
+      <w:pPr>
+        <w:tabs>
+          <w:tab w:val="num" w:pos="5760"/>
+        </w:tabs>
+        <w:ind w:left="5760" w:hanging="360"/>
+      </w:pPr>
+      <w:rPr>
+        <w:rFonts w:ascii="Wingdings" w:hAnsi="Wingdings" w:hint="default"/>
+        <w:sz w:val="20"/>
+      </w:rPr>
+    </w:lvl>
+    <w:lvl w:ilvl="8" w:tentative="1">
+      <w:start w:val="1"/>
+      <w:numFmt w:val="bullet"/>
+      <w:lvlText w:val=""/>
+      <w:lvlJc w:val="left"/>
+      <w:pPr>
+        <w:tabs>
+          <w:tab w:val="num" w:pos="6480"/>
+        </w:tabs>
+        <w:ind w:left="6480" w:hanging="360"/>
+      </w:pPr>
+      <w:rPr>
+        <w:rFonts w:ascii="Wingdings" w:hAnsi="Wingdings" w:hint="default"/>
+        <w:sz w:val="20"/>
+      </w:rPr>
+    </w:lvl>
+  </w:abstractNum>
   <w:num w:numId="1">
-    <w:abstractNumId w:val="1"/>
+    <w:abstractNumId w:val="2"/>
   </w:num>
   <w:num w:numId="2">
-    <w:abstractNumId w:val="3"/>
+    <w:abstractNumId w:val="6"/>
   </w:num>
   <w:num w:numId="3">
-    <w:abstractNumId w:val="2"/>
+    <w:abstractNumId w:val="4"/>
   </w:num>
   <w:num w:numId="4">
     <w:abstractNumId w:val="0"/>
+  </w:num>
+  <w:num w:numId="5">
+    <w:abstractNumId w:val="3"/>
+  </w:num>
+  <w:num w:numId="6">
+    <w:abstractNumId w:val="1"/>
+  </w:num>
+  <w:num w:numId="7">
+    <w:abstractNumId w:val="5"/>
+  </w:num>
+  <w:num w:numId="8">
+    <w:abstractNumId w:val="7"/>
   </w:num>
 </w:numbering>
 </file>
@@ -1543,6 +2417,27 @@
     <w:name w:val="Normal"/>
     <w:qFormat/>
   </w:style>
+  <w:style w:type="paragraph" w:styleId="Ttulo1">
+    <w:name w:val="heading 1"/>
+    <w:basedOn w:val="Normal"/>
+    <w:next w:val="Normal"/>
+    <w:link w:val="Ttulo1Car"/>
+    <w:uiPriority w:val="9"/>
+    <w:qFormat/>
+    <w:rsid w:val="00467F90"/>
+    <w:pPr>
+      <w:keepNext/>
+      <w:keepLines/>
+      <w:spacing w:before="240" w:after="0"/>
+      <w:outlineLvl w:val="0"/>
+    </w:pPr>
+    <w:rPr>
+      <w:rFonts w:asciiTheme="majorHAnsi" w:eastAsiaTheme="majorEastAsia" w:hAnsiTheme="majorHAnsi" w:cstheme="majorBidi"/>
+      <w:color w:val="2E74B5" w:themeColor="accent1" w:themeShade="BF"/>
+      <w:sz w:val="32"/>
+      <w:szCs w:val="32"/>
+    </w:rPr>
+  </w:style>
   <w:style w:type="paragraph" w:styleId="Ttulo2">
     <w:name w:val="heading 2"/>
     <w:basedOn w:val="Normal"/>
@@ -1678,6 +2573,69 @@
       <w:rFonts w:ascii="Courier New" w:eastAsia="Times New Roman" w:hAnsi="Courier New" w:cs="Courier New"/>
       <w:sz w:val="20"/>
       <w:szCs w:val="20"/>
+    </w:rPr>
+  </w:style>
+  <w:style w:type="character" w:customStyle="1" w:styleId="Ttulo1Car">
+    <w:name w:val="Título 1 Car"/>
+    <w:basedOn w:val="Fuentedeprrafopredeter"/>
+    <w:link w:val="Ttulo1"/>
+    <w:uiPriority w:val="9"/>
+    <w:rsid w:val="00467F90"/>
+    <w:rPr>
+      <w:rFonts w:asciiTheme="majorHAnsi" w:eastAsiaTheme="majorEastAsia" w:hAnsiTheme="majorHAnsi" w:cstheme="majorBidi"/>
+      <w:color w:val="2E74B5" w:themeColor="accent1" w:themeShade="BF"/>
+      <w:sz w:val="32"/>
+      <w:szCs w:val="32"/>
+    </w:rPr>
+  </w:style>
+  <w:style w:type="paragraph" w:styleId="HTMLconformatoprevio">
+    <w:name w:val="HTML Preformatted"/>
+    <w:basedOn w:val="Normal"/>
+    <w:link w:val="HTMLconformatoprevioCar"/>
+    <w:uiPriority w:val="99"/>
+    <w:semiHidden/>
+    <w:unhideWhenUsed/>
+    <w:rsid w:val="00467F90"/>
+    <w:pPr>
+      <w:tabs>
+        <w:tab w:val="left" w:pos="916"/>
+        <w:tab w:val="left" w:pos="1832"/>
+        <w:tab w:val="left" w:pos="2748"/>
+        <w:tab w:val="left" w:pos="3664"/>
+        <w:tab w:val="left" w:pos="4580"/>
+        <w:tab w:val="left" w:pos="5496"/>
+        <w:tab w:val="left" w:pos="6412"/>
+        <w:tab w:val="left" w:pos="7328"/>
+        <w:tab w:val="left" w:pos="8244"/>
+        <w:tab w:val="left" w:pos="9160"/>
+        <w:tab w:val="left" w:pos="10076"/>
+        <w:tab w:val="left" w:pos="10992"/>
+        <w:tab w:val="left" w:pos="11908"/>
+        <w:tab w:val="left" w:pos="12824"/>
+        <w:tab w:val="left" w:pos="13740"/>
+        <w:tab w:val="left" w:pos="14656"/>
+      </w:tabs>
+      <w:spacing w:after="0" w:line="240" w:lineRule="auto"/>
+    </w:pPr>
+    <w:rPr>
+      <w:rFonts w:ascii="Courier New" w:eastAsia="Times New Roman" w:hAnsi="Courier New" w:cs="Courier New"/>
+      <w:sz w:val="20"/>
+      <w:szCs w:val="20"/>
+      <w:lang w:eastAsia="es-CL"/>
+    </w:rPr>
+  </w:style>
+  <w:style w:type="character" w:customStyle="1" w:styleId="HTMLconformatoprevioCar">
+    <w:name w:val="HTML con formato previo Car"/>
+    <w:basedOn w:val="Fuentedeprrafopredeter"/>
+    <w:link w:val="HTMLconformatoprevio"/>
+    <w:uiPriority w:val="99"/>
+    <w:semiHidden/>
+    <w:rsid w:val="00467F90"/>
+    <w:rPr>
+      <w:rFonts w:ascii="Courier New" w:eastAsia="Times New Roman" w:hAnsi="Courier New" w:cs="Courier New"/>
+      <w:sz w:val="20"/>
+      <w:szCs w:val="20"/>
+      <w:lang w:eastAsia="es-CL"/>
     </w:rPr>
   </w:style>
 </w:styles>

</xml_diff>